<commit_message>
Update UAT Test Cases
</commit_message>
<xml_diff>
--- a/Assessment Documents/ITC515 - Assignment 3 Details - Evan Watkins .docx
+++ b/Assessment Documents/ITC515 - Assignment 3 Details - Evan Watkins .docx
@@ -85,6 +85,33 @@
       <w:r>
         <w:t>:</w:t>
       </w:r>
+    </w:p>
+    <w:p>
+      <w:pPr>
+        <w:spacing w:after="0" w:line="240" w:lineRule="auto"/>
+        <w:rPr>
+          <w:color w:val="0070C0"/>
+        </w:rPr>
+      </w:pPr>
+      <w:proofErr w:type="spellStart"/>
+      <w:r>
+        <w:rPr>
+          <w:color w:val="0070C0"/>
+        </w:rPr>
+        <w:t>assignment_three</w:t>
+      </w:r>
+      <w:proofErr w:type="spellEnd"/>
+      <w:r>
+        <w:rPr>
+          <w:color w:val="0070C0"/>
+        </w:rPr>
+        <w:t>\Assessment Documents</w:t>
+      </w:r>
+    </w:p>
+    <w:p>
+      <w:pPr>
+        <w:spacing w:after="0" w:line="240" w:lineRule="auto"/>
+      </w:pPr>
     </w:p>
     <w:p>
       <w:pPr>

</xml_diff>